<commit_message>
add golang to resume
</commit_message>
<xml_diff>
--- a/public/resume.docx
+++ b/public/resume.docx
@@ -307,7 +307,7 @@
           </mc:Choice>
           <mc:Fallback>
             <w:pict>
-              <v:group w14:anchorId="00CF32BE" id="Group 2" o:spid="_x0000_s1026" style="width:534pt;height:1.9pt;mso-position-horizontal-relative:char;mso-position-vertical-relative:line" coordsize="67818,241" o:gfxdata="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">
+              <v:group w14:anchorId="5441D2BC" id="Group 2" o:spid="_x0000_s1026" style="width:534pt;height:1.9pt;mso-position-horizontal-relative:char;mso-position-vertical-relative:line" coordsize="67818,241" o:gfxdata="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">
                 <v:shape id="Graphic 3" o:spid="_x0000_s1027" style="position:absolute;left:31;top:31;width:67755;height:178;visibility:visible;mso-wrap-style:square;v-text-anchor:top" coordsize="6775450,17780" o:gfxdata="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" path="m,17779l6775450,e" filled="f" strokeweight=".17636mm">
                   <v:path arrowok="t"/>
                 </v:shape>
@@ -906,7 +906,7 @@
           </mc:Choice>
           <mc:Fallback>
             <w:pict>
-              <v:group w14:anchorId="77B5C235" id="Group 5" o:spid="_x0000_s1026" style="width:534pt;height:1.9pt;mso-position-horizontal-relative:char;mso-position-vertical-relative:line" coordsize="67818,241" o:gfxdata="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">
+              <v:group w14:anchorId="15ACC8C7" id="Group 5" o:spid="_x0000_s1026" style="width:534pt;height:1.9pt;mso-position-horizontal-relative:char;mso-position-vertical-relative:line" coordsize="67818,241" o:gfxdata="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">
                 <v:shape id="Graphic 6" o:spid="_x0000_s1027" style="position:absolute;left:31;top:31;width:67755;height:178;visibility:visible;mso-wrap-style:square;v-text-anchor:top" coordsize="6775450,17780" o:gfxdata="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" path="m,17779l6775450,e" filled="f" strokeweight=".17636mm">
                   <v:path arrowok="t"/>
                 </v:shape>
@@ -1033,6 +1033,9 @@
         <w:t xml:space="preserve">Design DevOps environment under </w:t>
       </w:r>
       <w:r>
+        <w:t xml:space="preserve">strict </w:t>
+      </w:r>
+      <w:r>
         <w:t xml:space="preserve">regulatory industry standards </w:t>
       </w:r>
       <w:r>
@@ -1042,7 +1045,7 @@
         <w:t xml:space="preserve"> </w:t>
       </w:r>
       <w:r>
-        <w:t>Github, Jenkins, JFrog, and SonarQube</w:t>
+        <w:t>Jenkins, JFrog, and SonarQube</w:t>
       </w:r>
     </w:p>
     <w:p>
@@ -1059,7 +1062,16 @@
         <w:ind w:left="384" w:hanging="265"/>
       </w:pPr>
       <w:r>
-        <w:t>Engineer an internal full-stack application using Java and TypeScript</w:t>
+        <w:t>Design and e</w:t>
+      </w:r>
+      <w:r>
+        <w:t>ngineer an internal full-stack application using Java</w:t>
+      </w:r>
+      <w:r>
+        <w:t>, Go,</w:t>
+      </w:r>
+      <w:r>
+        <w:t xml:space="preserve"> and TypeScript</w:t>
       </w:r>
     </w:p>
     <w:p>
@@ -1206,7 +1218,10 @@
         <w:ind w:left="385" w:hanging="265"/>
       </w:pPr>
       <w:r>
-        <w:t xml:space="preserve">Implemented back-end and database designs using AWS (Datastore, </w:t>
+        <w:t>Designed and i</w:t>
+      </w:r>
+      <w:r>
+        <w:t xml:space="preserve">mplemented back-end and database designs using AWS (Datastore, </w:t>
       </w:r>
       <w:r>
         <w:t>S</w:t>
@@ -1794,7 +1809,7 @@
           </mc:Choice>
           <mc:Fallback>
             <w:pict>
-              <v:shape w14:anchorId="1C4B43CF" id="Graphic 7" o:spid="_x0000_s1026" style="position:absolute;margin-left:36pt;margin-top:14.4pt;width:533.5pt;height:1.4pt;z-index:-251656192;visibility:visible;mso-wrap-style:square;mso-wrap-distance-left:0;mso-wrap-distance-top:0;mso-wrap-distance-right:0;mso-wrap-distance-bottom:0;mso-position-horizontal:absolute;mso-position-horizontal-relative:page;mso-position-vertical:absolute;mso-position-vertical-relative:text;v-text-anchor:top" coordsize="6775450,17780" o:gfxdata="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" path="m,17779l6775450,e" filled="f" strokeweight=".17636mm">
+              <v:shape w14:anchorId="3726E099" id="Graphic 7" o:spid="_x0000_s1026" style="position:absolute;margin-left:36pt;margin-top:14.4pt;width:533.5pt;height:1.4pt;z-index:-251656192;visibility:visible;mso-wrap-style:square;mso-wrap-distance-left:0;mso-wrap-distance-top:0;mso-wrap-distance-right:0;mso-wrap-distance-bottom:0;mso-position-horizontal:absolute;mso-position-horizontal-relative:page;mso-position-vertical:absolute;mso-position-vertical-relative:text;v-text-anchor:top" coordsize="6775450,17780" o:gfxdata="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" path="m,17779l6775450,e" filled="f" strokeweight=".17636mm">
                 <v:path arrowok="t"/>
                 <w10:wrap type="topAndBottom" anchorx="page"/>
               </v:shape>
@@ -2228,7 +2243,7 @@
           </mc:Choice>
           <mc:Fallback>
             <w:pict>
-              <v:shape w14:anchorId="7C67BC89" id="Graphic 4" o:spid="_x0000_s1026" style="position:absolute;margin-left:36pt;margin-top:13.6pt;width:533.5pt;height:1.4pt;z-index:-251654144;visibility:visible;mso-wrap-style:square;mso-wrap-distance-left:0;mso-wrap-distance-top:0;mso-wrap-distance-right:0;mso-wrap-distance-bottom:0;mso-position-horizontal:absolute;mso-position-horizontal-relative:page;mso-position-vertical:absolute;mso-position-vertical-relative:text;v-text-anchor:top" coordsize="6775450,17780" o:gfxdata="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" path="m,17779l6775450,e" filled="f" strokeweight=".17636mm">
+              <v:shape w14:anchorId="0E3D3563" id="Graphic 4" o:spid="_x0000_s1026" style="position:absolute;margin-left:36pt;margin-top:13.6pt;width:533.5pt;height:1.4pt;z-index:-251654144;visibility:visible;mso-wrap-style:square;mso-wrap-distance-left:0;mso-wrap-distance-top:0;mso-wrap-distance-right:0;mso-wrap-distance-bottom:0;mso-position-horizontal:absolute;mso-position-horizontal-relative:page;mso-position-vertical:absolute;mso-position-vertical-relative:text;v-text-anchor:top" coordsize="6775450,17780" o:gfxdata="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" path="m,17779l6775450,e" filled="f" strokeweight=".17636mm">
                 <v:path arrowok="t"/>
                 <w10:wrap type="topAndBottom" anchorx="page"/>
               </v:shape>
@@ -2315,6 +2330,12 @@
         </w:rPr>
         <w:t xml:space="preserve"> Solidity</w:t>
       </w:r>
+      <w:r>
+        <w:rPr>
+          <w:spacing w:val="-5"/>
+        </w:rPr>
+        <w:t>, Rust, Go</w:t>
+      </w:r>
     </w:p>
     <w:p>
       <w:pPr>
@@ -2381,7 +2402,13 @@
         <w:t xml:space="preserve"> </w:t>
       </w:r>
       <w:r>
-        <w:t>Node.js, web3, AWS, MongoDB, Kubernetes, Terraform</w:t>
+        <w:t xml:space="preserve">Node.js, AWS, </w:t>
+      </w:r>
+      <w:r>
+        <w:t xml:space="preserve">Azure, </w:t>
+      </w:r>
+      <w:r>
+        <w:t>MongoDB, Kubernetes, Terraform</w:t>
       </w:r>
     </w:p>
     <w:p>
@@ -2503,7 +2530,7 @@
           </mc:Choice>
           <mc:Fallback>
             <w:pict>
-              <v:shape w14:anchorId="29C54BA9" id="Graphic 4" o:spid="_x0000_s1026" style="position:absolute;margin-left:36pt;margin-top:13.6pt;width:533.5pt;height:1.4pt;z-index:-251652096;visibility:visible;mso-wrap-style:square;mso-wrap-distance-left:0;mso-wrap-distance-top:0;mso-wrap-distance-right:0;mso-wrap-distance-bottom:0;mso-position-horizontal:absolute;mso-position-horizontal-relative:page;mso-position-vertical:absolute;mso-position-vertical-relative:text;v-text-anchor:top" coordsize="6775450,17780" o:gfxdata="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" path="m,17779l6775450,e" filled="f" strokeweight=".17636mm">
+              <v:shape w14:anchorId="4075EB5C" id="Graphic 4" o:spid="_x0000_s1026" style="position:absolute;margin-left:36pt;margin-top:13.6pt;width:533.5pt;height:1.4pt;z-index:-251652096;visibility:visible;mso-wrap-style:square;mso-wrap-distance-left:0;mso-wrap-distance-top:0;mso-wrap-distance-right:0;mso-wrap-distance-bottom:0;mso-position-horizontal:absolute;mso-position-horizontal-relative:page;mso-position-vertical:absolute;mso-position-vertical-relative:text;v-text-anchor:top" coordsize="6775450,17780" o:gfxdata="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" path="m,17779l6775450,e" filled="f" strokeweight=".17636mm">
                 <v:path arrowok="t"/>
                 <w10:wrap type="topAndBottom" anchorx="page"/>
               </v:shape>

</xml_diff>

<commit_message>
update resume -> gitmarks
</commit_message>
<xml_diff>
--- a/public/resume.docx
+++ b/public/resume.docx
@@ -1,6 +1,6 @@
 
 <file path=word/document.xml><?xml version="1.0" encoding="utf-8"?>
-<w:document xmlns:wpc="http://schemas.microsoft.com/office/word/2010/wordprocessingCanvas" xmlns:cx="http://schemas.microsoft.com/office/drawing/2014/chartex" xmlns:cx1="http://schemas.microsoft.com/office/drawing/2015/9/8/chartex" xmlns:cx2="http://schemas.microsoft.com/office/drawing/2015/10/21/chartex" xmlns:cx3="http://schemas.microsoft.com/office/drawing/2016/5/9/chartex" xmlns:cx4="http://schemas.microsoft.com/office/drawing/2016/5/10/chartex" xmlns:cx5="http://schemas.microsoft.com/office/drawing/2016/5/11/chartex" xmlns:cx6="http://schemas.microsoft.com/office/drawing/2016/5/12/chartex" xmlns:cx7="http://schemas.microsoft.com/office/drawing/2016/5/13/chartex" xmlns:cx8="http://schemas.microsoft.com/office/drawing/2016/5/14/chartex" xmlns:mc="http://schemas.openxmlformats.org/markup-compatibility/2006" xmlns:aink="http://schemas.microsoft.com/office/drawing/2016/ink" xmlns:am3d="http://schemas.microsoft.com/office/drawing/2017/model3d" xmlns:o="urn:schemas-microsoft-com:office:office" xmlns:oel="http://schemas.microsoft.com/office/2019/extlst" xmlns:r="http://schemas.openxmlformats.org/officeDocument/2006/relationships" xmlns:m="http://schemas.openxmlformats.org/officeDocument/2006/math" xmlns:v="urn:schemas-microsoft-com:vml" xmlns:wp14="http://schemas.microsoft.com/office/word/2010/wordprocessingDrawing" xmlns:wp="http://schemas.openxmlformats.org/drawingml/2006/wordprocessingDrawing" xmlns:w10="urn:schemas-microsoft-com:office:word" xmlns:w="http://schemas.openxmlformats.org/wordprocessingml/2006/main" xmlns:w14="http://schemas.microsoft.com/office/word/2010/wordml" xmlns:w15="http://schemas.microsoft.com/office/word/2012/wordml" xmlns:w16cex="http://schemas.microsoft.com/office/word/2018/wordml/cex" xmlns:w16cid="http://schemas.microsoft.com/office/word/2016/wordml/cid" xmlns:w16="http://schemas.microsoft.com/office/word/2018/wordml" xmlns:w16du="http://schemas.microsoft.com/office/word/2023/wordml/word16du" xmlns:w16sdtdh="http://schemas.microsoft.com/office/word/2020/wordml/sdtdatahash" xmlns:w16se="http://schemas.microsoft.com/office/word/2015/wordml/symex" xmlns:wpg="http://schemas.microsoft.com/office/word/2010/wordprocessingGroup" xmlns:wpi="http://schemas.microsoft.com/office/word/2010/wordprocessingInk" xmlns:wne="http://schemas.microsoft.com/office/word/2006/wordml" xmlns:wps="http://schemas.microsoft.com/office/word/2010/wordprocessingShape" mc:Ignorable="w14 w15 w16se w16cid w16 w16cex w16sdtdh w16du wp14">
+<w:document xmlns:wpc="http://schemas.microsoft.com/office/word/2010/wordprocessingCanvas" xmlns:cx="http://schemas.microsoft.com/office/drawing/2014/chartex" xmlns:cx1="http://schemas.microsoft.com/office/drawing/2015/9/8/chartex" xmlns:cx2="http://schemas.microsoft.com/office/drawing/2015/10/21/chartex" xmlns:cx3="http://schemas.microsoft.com/office/drawing/2016/5/9/chartex" xmlns:cx4="http://schemas.microsoft.com/office/drawing/2016/5/10/chartex" xmlns:cx5="http://schemas.microsoft.com/office/drawing/2016/5/11/chartex" xmlns:cx6="http://schemas.microsoft.com/office/drawing/2016/5/12/chartex" xmlns:cx7="http://schemas.microsoft.com/office/drawing/2016/5/13/chartex" xmlns:cx8="http://schemas.microsoft.com/office/drawing/2016/5/14/chartex" xmlns:mc="http://schemas.openxmlformats.org/markup-compatibility/2006" xmlns:aink="http://schemas.microsoft.com/office/drawing/2016/ink" xmlns:am3d="http://schemas.microsoft.com/office/drawing/2017/model3d" xmlns:o="urn:schemas-microsoft-com:office:office" xmlns:oel="http://schemas.microsoft.com/office/2019/extlst" xmlns:r="http://schemas.openxmlformats.org/officeDocument/2006/relationships" xmlns:m="http://schemas.openxmlformats.org/officeDocument/2006/math" xmlns:v="urn:schemas-microsoft-com:vml" xmlns:wp14="http://schemas.microsoft.com/office/word/2010/wordprocessingDrawing" xmlns:wp="http://schemas.openxmlformats.org/drawingml/2006/wordprocessingDrawing" xmlns:w10="urn:schemas-microsoft-com:office:word" xmlns:w="http://schemas.openxmlformats.org/wordprocessingml/2006/main" xmlns:w14="http://schemas.microsoft.com/office/word/2010/wordml" xmlns:w15="http://schemas.microsoft.com/office/word/2012/wordml" xmlns:w16cex="http://schemas.microsoft.com/office/word/2018/wordml/cex" xmlns:w16cid="http://schemas.microsoft.com/office/word/2016/wordml/cid" xmlns:w16="http://schemas.microsoft.com/office/word/2018/wordml" xmlns:w16du="http://schemas.microsoft.com/office/word/2023/wordml/word16du" xmlns:w16sdtdh="http://schemas.microsoft.com/office/word/2020/wordml/sdtdatahash" xmlns:w16sdtfl="http://schemas.microsoft.com/office/word/2024/wordml/sdtformatlock" xmlns:w16se="http://schemas.microsoft.com/office/word/2015/wordml/symex" xmlns:wpg="http://schemas.microsoft.com/office/word/2010/wordprocessingGroup" xmlns:wpi="http://schemas.microsoft.com/office/word/2010/wordprocessingInk" xmlns:wne="http://schemas.microsoft.com/office/word/2006/wordml" xmlns:wps="http://schemas.microsoft.com/office/word/2010/wordprocessingShape" mc:Ignorable="w14 w15 w16se w16cid w16 w16cex w16sdtdh w16sdtfl w16du wp14">
   <w:body>
     <w:p>
       <w:pPr>
@@ -307,7 +307,7 @@
           </mc:Choice>
           <mc:Fallback>
             <w:pict>
-              <v:group w14:anchorId="5441D2BC" id="Group 2" o:spid="_x0000_s1026" style="width:534pt;height:1.9pt;mso-position-horizontal-relative:char;mso-position-vertical-relative:line" coordsize="67818,241" o:gfxdata="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">
+              <v:group w14:anchorId="5C028427" id="Group 2" o:spid="_x0000_s1026" style="width:534pt;height:1.9pt;mso-position-horizontal-relative:char;mso-position-vertical-relative:line" coordsize="67818,241" o:gfxdata="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">
                 <v:shape id="Graphic 3" o:spid="_x0000_s1027" style="position:absolute;left:31;top:31;width:67755;height:178;visibility:visible;mso-wrap-style:square;v-text-anchor:top" coordsize="6775450,17780" o:gfxdata="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" path="m,17779l6775450,e" filled="f" strokeweight=".17636mm">
                   <v:path arrowok="t"/>
                 </v:shape>
@@ -906,7 +906,7 @@
           </mc:Choice>
           <mc:Fallback>
             <w:pict>
-              <v:group w14:anchorId="15ACC8C7" id="Group 5" o:spid="_x0000_s1026" style="width:534pt;height:1.9pt;mso-position-horizontal-relative:char;mso-position-vertical-relative:line" coordsize="67818,241" o:gfxdata="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">
+              <v:group w14:anchorId="03FCF4BA" id="Group 5" o:spid="_x0000_s1026" style="width:534pt;height:1.9pt;mso-position-horizontal-relative:char;mso-position-vertical-relative:line" coordsize="67818,241" o:gfxdata="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">
                 <v:shape id="Graphic 6" o:spid="_x0000_s1027" style="position:absolute;left:31;top:31;width:67755;height:178;visibility:visible;mso-wrap-style:square;v-text-anchor:top" coordsize="6775450,17780" o:gfxdata="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" path="m,17779l6775450,e" filled="f" strokeweight=".17636mm">
                   <v:path arrowok="t"/>
                 </v:shape>
@@ -1809,7 +1809,7 @@
           </mc:Choice>
           <mc:Fallback>
             <w:pict>
-              <v:shape w14:anchorId="3726E099" id="Graphic 7" o:spid="_x0000_s1026" style="position:absolute;margin-left:36pt;margin-top:14.4pt;width:533.5pt;height:1.4pt;z-index:-251656192;visibility:visible;mso-wrap-style:square;mso-wrap-distance-left:0;mso-wrap-distance-top:0;mso-wrap-distance-right:0;mso-wrap-distance-bottom:0;mso-position-horizontal:absolute;mso-position-horizontal-relative:page;mso-position-vertical:absolute;mso-position-vertical-relative:text;v-text-anchor:top" coordsize="6775450,17780" o:gfxdata="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" path="m,17779l6775450,e" filled="f" strokeweight=".17636mm">
+              <v:shape w14:anchorId="6C0CB6FF" id="Graphic 7" o:spid="_x0000_s1026" style="position:absolute;margin-left:36pt;margin-top:14.4pt;width:533.5pt;height:1.4pt;z-index:-251656192;visibility:visible;mso-wrap-style:square;mso-wrap-distance-left:0;mso-wrap-distance-top:0;mso-wrap-distance-right:0;mso-wrap-distance-bottom:0;mso-position-horizontal:absolute;mso-position-horizontal-relative:page;mso-position-vertical:absolute;mso-position-vertical-relative:text;v-text-anchor:top" coordsize="6775450,17780" o:gfxdata="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" path="m,17779l6775450,e" filled="f" strokeweight=".17636mm">
                 <v:path arrowok="t"/>
                 <w10:wrap type="topAndBottom" anchorx="page"/>
               </v:shape>
@@ -1923,13 +1923,13 @@
         <w:rPr>
           <w:b/>
         </w:rPr>
-        <w:t>Huskerly</w:t>
-      </w:r>
-      <w:r>
-        <w:rPr>
-          <w:b/>
-        </w:rPr>
-        <w:t xml:space="preserve">                                                                                                                                                                                      </w:t>
+        <w:t>GitMarks</w:t>
+      </w:r>
+      <w:r>
+        <w:rPr>
+          <w:b/>
+        </w:rPr>
+        <w:t xml:space="preserve">                                                                                                                                                                                     </w:t>
       </w:r>
       <w:r>
         <w:rPr>
@@ -1954,13 +1954,13 @@
         <w:ind w:left="385" w:hanging="265"/>
       </w:pPr>
       <w:r>
-        <w:t>Developed</w:t>
-      </w:r>
-      <w:r>
-        <w:t xml:space="preserve"> a feature-rich real-time messaging platform</w:t>
-      </w:r>
-      <w:r>
-        <w:t xml:space="preserve"> following a microservice architecture. Deployed using Kubernetes on AWS through a Github Actions CI/CD pipeline and Terraform for infrastructure-as-code</w:t>
+        <w:t>A</w:t>
+      </w:r>
+      <w:r>
+        <w:t xml:space="preserve"> feature-rich </w:t>
+      </w:r>
+      <w:r>
+        <w:t>code grading platform—extending the concept of GitHub Classroom to deliver an academia-to-industry submission model for students. Developed on behalf of NEU and soon-to-be piloted by the college</w:t>
       </w:r>
     </w:p>
     <w:p>
@@ -2243,7 +2243,7 @@
           </mc:Choice>
           <mc:Fallback>
             <w:pict>
-              <v:shape w14:anchorId="0E3D3563" id="Graphic 4" o:spid="_x0000_s1026" style="position:absolute;margin-left:36pt;margin-top:13.6pt;width:533.5pt;height:1.4pt;z-index:-251654144;visibility:visible;mso-wrap-style:square;mso-wrap-distance-left:0;mso-wrap-distance-top:0;mso-wrap-distance-right:0;mso-wrap-distance-bottom:0;mso-position-horizontal:absolute;mso-position-horizontal-relative:page;mso-position-vertical:absolute;mso-position-vertical-relative:text;v-text-anchor:top" coordsize="6775450,17780" o:gfxdata="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" path="m,17779l6775450,e" filled="f" strokeweight=".17636mm">
+              <v:shape w14:anchorId="09FB1199" id="Graphic 4" o:spid="_x0000_s1026" style="position:absolute;margin-left:36pt;margin-top:13.6pt;width:533.5pt;height:1.4pt;z-index:-251654144;visibility:visible;mso-wrap-style:square;mso-wrap-distance-left:0;mso-wrap-distance-top:0;mso-wrap-distance-right:0;mso-wrap-distance-bottom:0;mso-position-horizontal:absolute;mso-position-horizontal-relative:page;mso-position-vertical:absolute;mso-position-vertical-relative:text;v-text-anchor:top" coordsize="6775450,17780" o:gfxdata="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" path="m,17779l6775450,e" filled="f" strokeweight=".17636mm">
                 <v:path arrowok="t"/>
                 <w10:wrap type="topAndBottom" anchorx="page"/>
               </v:shape>
@@ -2530,7 +2530,7 @@
           </mc:Choice>
           <mc:Fallback>
             <w:pict>
-              <v:shape w14:anchorId="4075EB5C" id="Graphic 4" o:spid="_x0000_s1026" style="position:absolute;margin-left:36pt;margin-top:13.6pt;width:533.5pt;height:1.4pt;z-index:-251652096;visibility:visible;mso-wrap-style:square;mso-wrap-distance-left:0;mso-wrap-distance-top:0;mso-wrap-distance-right:0;mso-wrap-distance-bottom:0;mso-position-horizontal:absolute;mso-position-horizontal-relative:page;mso-position-vertical:absolute;mso-position-vertical-relative:text;v-text-anchor:top" coordsize="6775450,17780" o:gfxdata="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" path="m,17779l6775450,e" filled="f" strokeweight=".17636mm">
+              <v:shape w14:anchorId="059B6F31" id="Graphic 4" o:spid="_x0000_s1026" style="position:absolute;margin-left:36pt;margin-top:13.6pt;width:533.5pt;height:1.4pt;z-index:-251652096;visibility:visible;mso-wrap-style:square;mso-wrap-distance-left:0;mso-wrap-distance-top:0;mso-wrap-distance-right:0;mso-wrap-distance-bottom:0;mso-position-horizontal:absolute;mso-position-horizontal-relative:page;mso-position-vertical:absolute;mso-position-vertical-relative:text;v-text-anchor:top" coordsize="6775450,17780" o:gfxdata="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" path="m,17779l6775450,e" filled="f" strokeweight=".17636mm">
                 <v:path arrowok="t"/>
                 <w10:wrap type="topAndBottom" anchorx="page"/>
               </v:shape>
@@ -2602,7 +2602,7 @@
 </file>
 
 <file path=word/numbering.xml><?xml version="1.0" encoding="utf-8"?>
-<w:numbering xmlns:wpc="http://schemas.microsoft.com/office/word/2010/wordprocessingCanvas" xmlns:cx="http://schemas.microsoft.com/office/drawing/2014/chartex" xmlns:cx1="http://schemas.microsoft.com/office/drawing/2015/9/8/chartex" xmlns:cx2="http://schemas.microsoft.com/office/drawing/2015/10/21/chartex" xmlns:cx3="http://schemas.microsoft.com/office/drawing/2016/5/9/chartex" xmlns:cx4="http://schemas.microsoft.com/office/drawing/2016/5/10/chartex" xmlns:cx5="http://schemas.microsoft.com/office/drawing/2016/5/11/chartex" xmlns:cx6="http://schemas.microsoft.com/office/drawing/2016/5/12/chartex" xmlns:cx7="http://schemas.microsoft.com/office/drawing/2016/5/13/chartex" xmlns:cx8="http://schemas.microsoft.com/office/drawing/2016/5/14/chartex" xmlns:mc="http://schemas.openxmlformats.org/markup-compatibility/2006" xmlns:aink="http://schemas.microsoft.com/office/drawing/2016/ink" xmlns:am3d="http://schemas.microsoft.com/office/drawing/2017/model3d" xmlns:o="urn:schemas-microsoft-com:office:office" xmlns:oel="http://schemas.microsoft.com/office/2019/extlst" xmlns:r="http://schemas.openxmlformats.org/officeDocument/2006/relationships" xmlns:m="http://schemas.openxmlformats.org/officeDocument/2006/math" xmlns:v="urn:schemas-microsoft-com:vml" xmlns:wp14="http://schemas.microsoft.com/office/word/2010/wordprocessingDrawing" xmlns:wp="http://schemas.openxmlformats.org/drawingml/2006/wordprocessingDrawing" xmlns:w10="urn:schemas-microsoft-com:office:word" xmlns:w="http://schemas.openxmlformats.org/wordprocessingml/2006/main" xmlns:w14="http://schemas.microsoft.com/office/word/2010/wordml" xmlns:w15="http://schemas.microsoft.com/office/word/2012/wordml" xmlns:w16cex="http://schemas.microsoft.com/office/word/2018/wordml/cex" xmlns:w16cid="http://schemas.microsoft.com/office/word/2016/wordml/cid" xmlns:w16="http://schemas.microsoft.com/office/word/2018/wordml" xmlns:w16du="http://schemas.microsoft.com/office/word/2023/wordml/word16du" xmlns:w16sdtdh="http://schemas.microsoft.com/office/word/2020/wordml/sdtdatahash" xmlns:w16se="http://schemas.microsoft.com/office/word/2015/wordml/symex" xmlns:wpg="http://schemas.microsoft.com/office/word/2010/wordprocessingGroup" xmlns:wpi="http://schemas.microsoft.com/office/word/2010/wordprocessingInk" xmlns:wne="http://schemas.microsoft.com/office/word/2006/wordml" xmlns:wps="http://schemas.microsoft.com/office/word/2010/wordprocessingShape" mc:Ignorable="w14 w15 w16se w16cid w16 w16cex w16sdtdh w16du wp14">
+<w:numbering xmlns:wpc="http://schemas.microsoft.com/office/word/2010/wordprocessingCanvas" xmlns:cx="http://schemas.microsoft.com/office/drawing/2014/chartex" xmlns:cx1="http://schemas.microsoft.com/office/drawing/2015/9/8/chartex" xmlns:cx2="http://schemas.microsoft.com/office/drawing/2015/10/21/chartex" xmlns:cx3="http://schemas.microsoft.com/office/drawing/2016/5/9/chartex" xmlns:cx4="http://schemas.microsoft.com/office/drawing/2016/5/10/chartex" xmlns:cx5="http://schemas.microsoft.com/office/drawing/2016/5/11/chartex" xmlns:cx6="http://schemas.microsoft.com/office/drawing/2016/5/12/chartex" xmlns:cx7="http://schemas.microsoft.com/office/drawing/2016/5/13/chartex" xmlns:cx8="http://schemas.microsoft.com/office/drawing/2016/5/14/chartex" xmlns:mc="http://schemas.openxmlformats.org/markup-compatibility/2006" xmlns:aink="http://schemas.microsoft.com/office/drawing/2016/ink" xmlns:am3d="http://schemas.microsoft.com/office/drawing/2017/model3d" xmlns:o="urn:schemas-microsoft-com:office:office" xmlns:oel="http://schemas.microsoft.com/office/2019/extlst" xmlns:r="http://schemas.openxmlformats.org/officeDocument/2006/relationships" xmlns:m="http://schemas.openxmlformats.org/officeDocument/2006/math" xmlns:v="urn:schemas-microsoft-com:vml" xmlns:wp14="http://schemas.microsoft.com/office/word/2010/wordprocessingDrawing" xmlns:wp="http://schemas.openxmlformats.org/drawingml/2006/wordprocessingDrawing" xmlns:w10="urn:schemas-microsoft-com:office:word" xmlns:w="http://schemas.openxmlformats.org/wordprocessingml/2006/main" xmlns:w14="http://schemas.microsoft.com/office/word/2010/wordml" xmlns:w15="http://schemas.microsoft.com/office/word/2012/wordml" xmlns:w16cex="http://schemas.microsoft.com/office/word/2018/wordml/cex" xmlns:w16cid="http://schemas.microsoft.com/office/word/2016/wordml/cid" xmlns:w16="http://schemas.microsoft.com/office/word/2018/wordml" xmlns:w16du="http://schemas.microsoft.com/office/word/2023/wordml/word16du" xmlns:w16sdtdh="http://schemas.microsoft.com/office/word/2020/wordml/sdtdatahash" xmlns:w16sdtfl="http://schemas.microsoft.com/office/word/2024/wordml/sdtformatlock" xmlns:w16se="http://schemas.microsoft.com/office/word/2015/wordml/symex" xmlns:wpg="http://schemas.microsoft.com/office/word/2010/wordprocessingGroup" xmlns:wpi="http://schemas.microsoft.com/office/word/2010/wordprocessingInk" xmlns:wne="http://schemas.microsoft.com/office/word/2006/wordml" xmlns:wps="http://schemas.microsoft.com/office/word/2010/wordprocessingShape" mc:Ignorable="w14 w15 w16se w16cid w16 w16cex w16sdtdh w16sdtfl w16du wp14">
   <w:abstractNum w:abstractNumId="0" w15:restartNumberingAfterBreak="0">
     <w:nsid w:val="74510CD9"/>
     <w:multiLevelType w:val="hybridMultilevel"/>
@@ -2731,7 +2731,7 @@
 </file>
 
 <file path=word/styles.xml><?xml version="1.0" encoding="utf-8"?>
-<w:styles xmlns:mc="http://schemas.openxmlformats.org/markup-compatibility/2006" xmlns:r="http://schemas.openxmlformats.org/officeDocument/2006/relationships" xmlns:w="http://schemas.openxmlformats.org/wordprocessingml/2006/main" xmlns:w14="http://schemas.microsoft.com/office/word/2010/wordml" xmlns:w15="http://schemas.microsoft.com/office/word/2012/wordml" xmlns:w16cex="http://schemas.microsoft.com/office/word/2018/wordml/cex" xmlns:w16cid="http://schemas.microsoft.com/office/word/2016/wordml/cid" xmlns:w16="http://schemas.microsoft.com/office/word/2018/wordml" xmlns:w16du="http://schemas.microsoft.com/office/word/2023/wordml/word16du" xmlns:w16sdtdh="http://schemas.microsoft.com/office/word/2020/wordml/sdtdatahash" xmlns:w16se="http://schemas.microsoft.com/office/word/2015/wordml/symex" mc:Ignorable="w14 w15 w16se w16cid w16 w16cex w16sdtdh w16du">
+<w:styles xmlns:mc="http://schemas.openxmlformats.org/markup-compatibility/2006" xmlns:r="http://schemas.openxmlformats.org/officeDocument/2006/relationships" xmlns:w="http://schemas.openxmlformats.org/wordprocessingml/2006/main" xmlns:w14="http://schemas.microsoft.com/office/word/2010/wordml" xmlns:w15="http://schemas.microsoft.com/office/word/2012/wordml" xmlns:w16cex="http://schemas.microsoft.com/office/word/2018/wordml/cex" xmlns:w16cid="http://schemas.microsoft.com/office/word/2016/wordml/cid" xmlns:w16="http://schemas.microsoft.com/office/word/2018/wordml" xmlns:w16du="http://schemas.microsoft.com/office/word/2023/wordml/word16du" xmlns:w16sdtdh="http://schemas.microsoft.com/office/word/2020/wordml/sdtdatahash" xmlns:w16sdtfl="http://schemas.microsoft.com/office/word/2024/wordml/sdtformatlock" xmlns:w16se="http://schemas.microsoft.com/office/word/2015/wordml/symex" mc:Ignorable="w14 w15 w16se w16cid w16 w16cex w16sdtdh w16sdtfl w16du">
   <w:docDefaults>
     <w:rPrDefault>
       <w:rPr>

</xml_diff>